<commit_message>
Update Project_Summary_Form R03  -טופס תקציר הפרויקט.docx
</commit_message>
<xml_diff>
--- a/Extras/Project_Summary_Form R03  -טופס תקציר הפרויקט.docx
+++ b/Extras/Project_Summary_Form R03  -טופס תקציר הפרויקט.docx
@@ -768,21 +768,12 @@
                 <w:rtl/>
               </w:rPr>
             </w:pPr>
-            <w:proofErr w:type="spellStart"/>
             <w:r>
               <w:rPr>
                 <w:rFonts w:hint="cs"/>
                 <w:rtl/>
               </w:rPr>
-              <w:t>אטז</w:t>
-            </w:r>
-            <w:proofErr w:type="spellEnd"/>
-            <w:r>
-              <w:rPr>
-                <w:rFonts w:hint="cs"/>
-                <w:rtl/>
-              </w:rPr>
-              <w:t xml:space="preserve"> קוקטיילים</w:t>
+              <w:t>אטז קוקטיילים</w:t>
             </w:r>
           </w:p>
         </w:tc>
@@ -812,14 +803,12 @@
               </w:rPr>
               <w:t xml:space="preserve">ETZ </w:t>
             </w:r>
-            <w:proofErr w:type="spellStart"/>
             <w:r>
               <w:rPr>
                 <w:lang w:val="en-US"/>
               </w:rPr>
-              <w:t>Cocktials</w:t>
-            </w:r>
-            <w:proofErr w:type="spellEnd"/>
+              <w:t>Cocktails</w:t>
+            </w:r>
           </w:p>
         </w:tc>
         <w:tc>
@@ -1144,7 +1133,6 @@
               <w:bidi/>
               <w:jc w:val="center"/>
               <w:rPr>
-                <w:rFonts w:hint="cs"/>
                 <w:rtl/>
               </w:rPr>
             </w:pPr>
@@ -1201,16 +1189,8 @@
               <w:rPr>
                 <w:lang w:val="en-US"/>
               </w:rPr>
-              <w:t xml:space="preserve">Eran </w:t>
-            </w:r>
-            <w:proofErr w:type="spellStart"/>
-            <w:r>
-              <w:rPr>
-                <w:lang w:val="en-US"/>
-              </w:rPr>
-              <w:t>Katzav</w:t>
-            </w:r>
-            <w:proofErr w:type="spellEnd"/>
+              <w:t>Eran Katzav</w:t>
+            </w:r>
           </w:p>
         </w:tc>
       </w:tr>
@@ -1226,7 +1206,6 @@
             <w:pPr>
               <w:bidi/>
               <w:rPr>
-                <w:rFonts w:hint="cs"/>
                 <w:rtl/>
                 <w:lang w:val="en-US"/>
               </w:rPr>
@@ -1790,19 +1769,11 @@
                 <w:lang w:val="en-US"/>
               </w:rPr>
             </w:pPr>
-            <w:proofErr w:type="spellStart"/>
             <w:r>
               <w:rPr>
                 <w:lang w:val="en-US"/>
               </w:rPr>
-              <w:t>Semestrial's</w:t>
-            </w:r>
-            <w:proofErr w:type="spellEnd"/>
-            <w:r>
-              <w:rPr>
-                <w:lang w:val="en-US"/>
-              </w:rPr>
-              <w:t xml:space="preserve"> </w:t>
+              <w:t xml:space="preserve">Semestrial's </w:t>
             </w:r>
             <w:r>
               <w:rPr>
@@ -2649,25 +2620,7 @@
                 <w:rtl/>
                 <w:lang w:val="en-US"/>
               </w:rPr>
-              <w:t xml:space="preserve">פיתוח אפליקציות לאנדרואיד </w:t>
-            </w:r>
-            <w:proofErr w:type="spellStart"/>
-            <w:r>
-              <w:rPr>
-                <w:rFonts w:hint="cs"/>
-                <w:rtl/>
-                <w:lang w:val="en-US"/>
-              </w:rPr>
-              <w:t>בקוטלין</w:t>
-            </w:r>
-            <w:proofErr w:type="spellEnd"/>
-            <w:r>
-              <w:rPr>
-                <w:rFonts w:hint="cs"/>
-                <w:rtl/>
-                <w:lang w:val="en-US"/>
-              </w:rPr>
-              <w:t xml:space="preserve"> </w:t>
+              <w:t xml:space="preserve">פיתוח אפליקציות לאנדרואיד בקוטלין </w:t>
             </w:r>
           </w:p>
         </w:tc>
@@ -2934,26 +2887,16 @@
             <w:pPr>
               <w:bidi/>
               <w:rPr>
+                <w:rtl/>
+              </w:rPr>
+            </w:pPr>
+            <w:r>
+              <w:rPr>
                 <w:rFonts w:hint="cs"/>
                 <w:rtl/>
               </w:rPr>
-            </w:pPr>
-            <w:r>
-              <w:rPr>
-                <w:rFonts w:hint="cs"/>
-                <w:rtl/>
-              </w:rPr>
-              <w:t xml:space="preserve">קוקטיילים, משקאות, אלכוהול, אנדרואיד, אפליקציה, מתכונים, מתכון, משקה, קוקטייל, משקאות חריפים, </w:t>
-            </w:r>
-            <w:proofErr w:type="spellStart"/>
-            <w:r>
-              <w:rPr>
-                <w:rFonts w:hint="cs"/>
-                <w:rtl/>
-              </w:rPr>
-              <w:t>קוטלין</w:t>
-            </w:r>
-            <w:proofErr w:type="spellEnd"/>
+              <w:t>קוקטיילים, משקאות, אלכוהול, אנדרואיד, אפליקציה, מתכונים, מתכון, משקה, קוקטייל, משקאות חריפים, קוטלין</w:t>
+            </w:r>
           </w:p>
         </w:tc>
       </w:tr>
@@ -3002,7 +2945,19 @@
               <w:rPr>
                 <w:lang w:val="en-US"/>
               </w:rPr>
-              <w:t>Cocktails, Cocktail, Drinks, App, Android, APK, Recipe, Recipes, Liquor</w:t>
+              <w:t>Cocktails, Cocktail, Drinks,</w:t>
+            </w:r>
+            <w:r>
+              <w:rPr>
+                <w:lang w:val="en-US"/>
+              </w:rPr>
+              <w:t xml:space="preserve"> Drink,</w:t>
+            </w:r>
+            <w:r>
+              <w:rPr>
+                <w:lang w:val="en-US"/>
+              </w:rPr>
+              <w:t xml:space="preserve"> App, Android, APK, Recipe, Recipes, Liquor</w:t>
             </w:r>
             <w:r>
               <w:rPr>
@@ -3016,7 +2971,25 @@
               <w:rPr>
                 <w:lang w:val="en-US"/>
               </w:rPr>
-              <w:t xml:space="preserve"> Kotlin</w:t>
+              <w:t xml:space="preserve"> Hard </w:t>
+            </w:r>
+            <w:r>
+              <w:rPr>
+                <w:lang w:val="en-US"/>
+              </w:rPr>
+              <w:t>Liquor</w:t>
+            </w:r>
+            <w:r>
+              <w:rPr>
+                <w:lang w:val="en-US"/>
+              </w:rPr>
+              <w:t xml:space="preserve">, </w:t>
+            </w:r>
+            <w:r>
+              <w:rPr>
+                <w:lang w:val="en-US"/>
+              </w:rPr>
+              <w:t>Kotlin</w:t>
             </w:r>
           </w:p>
         </w:tc>
@@ -7719,6 +7692,7 @@
     <w:lsdException w:name="HTML Sample" w:semiHidden="1" w:unhideWhenUsed="1"/>
     <w:lsdException w:name="HTML Typewriter" w:semiHidden="1" w:unhideWhenUsed="1"/>
     <w:lsdException w:name="HTML Variable" w:semiHidden="1" w:unhideWhenUsed="1"/>
+    <w:lsdException w:name="Normal Table" w:semiHidden="1" w:unhideWhenUsed="1"/>
     <w:lsdException w:name="annotation subject" w:semiHidden="1" w:unhideWhenUsed="1"/>
     <w:lsdException w:name="No List" w:semiHidden="1" w:unhideWhenUsed="1"/>
     <w:lsdException w:name="Outline List 1" w:semiHidden="1" w:unhideWhenUsed="1"/>
@@ -7761,8 +7735,11 @@
     <w:lsdException w:name="Table Contemporary" w:semiHidden="1" w:unhideWhenUsed="1"/>
     <w:lsdException w:name="Table Elegant" w:semiHidden="1" w:unhideWhenUsed="1"/>
     <w:lsdException w:name="Table Professional" w:semiHidden="1" w:unhideWhenUsed="1"/>
+    <w:lsdException w:name="Table Subtle 1" w:semiHidden="1" w:unhideWhenUsed="1"/>
     <w:lsdException w:name="Table Subtle 2" w:semiHidden="1" w:unhideWhenUsed="1"/>
     <w:lsdException w:name="Table Web 1" w:semiHidden="1" w:unhideWhenUsed="1"/>
+    <w:lsdException w:name="Table Web 2" w:semiHidden="1" w:unhideWhenUsed="1"/>
+    <w:lsdException w:name="Table Web 3" w:semiHidden="1" w:unhideWhenUsed="1"/>
     <w:lsdException w:name="Balloon Text" w:semiHidden="1" w:unhideWhenUsed="1"/>
     <w:lsdException w:name="Table Grid" w:uiPriority="39"/>
     <w:lsdException w:name="Table Theme" w:semiHidden="1" w:unhideWhenUsed="1"/>

</xml_diff>

<commit_message>
Add Icons & Update Poster
</commit_message>
<xml_diff>
--- a/Extras/Project_Summary_Form R03  -טופס תקציר הפרויקט.docx
+++ b/Extras/Project_Summary_Form R03  -טופס תקציר הפרויקט.docx
@@ -1189,7 +1189,19 @@
               <w:rPr>
                 <w:lang w:val="en-US"/>
               </w:rPr>
-              <w:t>Eran Katzav</w:t>
+              <w:t>Eran Kat</w:t>
+            </w:r>
+            <w:r>
+              <w:rPr>
+                <w:lang w:val="en-US"/>
+              </w:rPr>
+              <w:t>s</w:t>
+            </w:r>
+            <w:r>
+              <w:rPr>
+                <w:lang w:val="en-US"/>
+              </w:rPr>
+              <w:t>av</w:t>
             </w:r>
           </w:p>
         </w:tc>
@@ -2971,19 +2983,7 @@
               <w:rPr>
                 <w:lang w:val="en-US"/>
               </w:rPr>
-              <w:t xml:space="preserve"> Hard </w:t>
-            </w:r>
-            <w:r>
-              <w:rPr>
-                <w:lang w:val="en-US"/>
-              </w:rPr>
-              <w:t>Liquor</w:t>
-            </w:r>
-            <w:r>
-              <w:rPr>
-                <w:lang w:val="en-US"/>
-              </w:rPr>
-              <w:t xml:space="preserve">, </w:t>
+              <w:t xml:space="preserve"> Hard Liquor, </w:t>
             </w:r>
             <w:r>
               <w:rPr>

</xml_diff>